<commit_message>
Updated Purchase card use case
</commit_message>
<xml_diff>
--- a/concept/M2/PurchaseDevelopmentCard.docx
+++ b/concept/M2/PurchaseDevelopmentCard.docx
@@ -527,7 +527,13 @@
         <w:t xml:space="preserve">determines </w:t>
       </w:r>
       <w:r>
-        <w:t xml:space="preserve">that the number of cards in the deck pile of the corresponding row has not been reduced to 0; </w:t>
+        <w:t>that the number of cards in the deck pile of the corresponding row has</w:t>
+      </w:r>
+      <w:r>
+        <w:t xml:space="preserve"> </w:t>
+      </w:r>
+      <w:r>
+        <w:t>been reduced to 0</w:t>
       </w:r>
     </w:p>
     <w:p>

</xml_diff>